<commit_message>
vault backup: 2025-09-02 22:54:48
</commit_message>
<xml_diff>
--- a/Papers/References/Cristian_Villalobos_Concha_CV copy.docx
+++ b/Papers/References/Cristian_Villalobos_Concha_CV copy.docx
@@ -422,11 +422,12 @@
         </w:rPr>
         <w:t>2019 – 2024</w:t>
       </w:r>
-    </w:p>
-    <w:p>
-      <w:pPr>
-        <w:spacing w:after="5" w:line="252" w:lineRule="auto"/>
-      </w:pPr>
+      <w:r>
+        <w:rPr>
+          <w:b/>
+        </w:rPr>
+        <w:t xml:space="preserve">. </w:t>
+      </w:r>
       <w:r>
         <w:rPr>
           <w:b/>
@@ -457,11 +458,12 @@
         </w:rPr>
         <w:t>2018 – 2019</w:t>
       </w:r>
-    </w:p>
-    <w:p>
-      <w:pPr>
-        <w:spacing w:after="5" w:line="252" w:lineRule="auto"/>
-      </w:pPr>
+      <w:r>
+        <w:rPr>
+          <w:b/>
+        </w:rPr>
+        <w:t xml:space="preserve">. </w:t>
+      </w:r>
       <w:r>
         <w:rPr>
           <w:b/>
@@ -500,11 +502,12 @@
         </w:rPr>
         <w:t>2013 – 2017</w:t>
       </w:r>
-    </w:p>
-    <w:p>
-      <w:pPr>
-        <w:spacing w:after="5" w:line="252" w:lineRule="auto"/>
-      </w:pPr>
+      <w:r>
+        <w:rPr>
+          <w:b/>
+        </w:rPr>
+        <w:t xml:space="preserve">. </w:t>
+      </w:r>
       <w:r>
         <w:rPr>
           <w:b/>
@@ -565,7 +568,6 @@
               <w:spacing w:after="0" w:line="240" w:lineRule="auto"/>
             </w:pPr>
             <w:r>
-              <w:lastRenderedPageBreak/>
               <w:t> </w:t>
             </w:r>
           </w:p>
@@ -596,6 +598,7 @@
           <w:b/>
           <w:color w:val="2C5AA0"/>
         </w:rPr>
+        <w:lastRenderedPageBreak/>
         <w:t xml:space="preserve">2021  </w:t>
       </w:r>
       <w:r>
@@ -1112,6 +1115,16 @@
     <w:p>
       <w:pPr>
         <w:spacing w:before="160" w:after="120" w:line="252" w:lineRule="auto"/>
+        <w:rPr>
+          <w:b/>
+          <w:color w:val="2C5AA0"/>
+          <w:sz w:val="25"/>
+        </w:rPr>
+      </w:pPr>
+    </w:p>
+    <w:p>
+      <w:pPr>
+        <w:spacing w:before="160" w:after="120" w:line="252" w:lineRule="auto"/>
       </w:pPr>
       <w:r>
         <w:rPr>
@@ -1160,85 +1173,6 @@
     </w:tbl>
     <w:p>
       <w:pPr>
-        <w:spacing w:after="10" w:line="252" w:lineRule="auto"/>
-      </w:pPr>
-      <w:r>
-        <w:rPr>
-          <w:b/>
-        </w:rPr>
-        <w:t>January 2025 – Present</w:t>
-      </w:r>
-    </w:p>
-    <w:p>
-      <w:pPr>
-        <w:spacing w:after="10" w:line="252" w:lineRule="auto"/>
-      </w:pPr>
-      <w:r>
-        <w:rPr>
-          <w:b/>
-        </w:rPr>
-        <w:t>Postdoctoral Researcher</w:t>
-      </w:r>
-    </w:p>
-    <w:p>
-      <w:pPr>
-        <w:spacing w:after="10" w:line="252" w:lineRule="auto"/>
-        <w:rPr>
-          <w:lang w:val="es-ES"/>
-        </w:rPr>
-      </w:pPr>
-      <w:r>
-        <w:rPr>
-          <w:i/>
-          <w:lang w:val="es-ES"/>
-        </w:rPr>
-        <w:t xml:space="preserve">Centre de </w:t>
-      </w:r>
-      <w:proofErr w:type="spellStart"/>
-      <w:r>
-        <w:rPr>
-          <w:i/>
-          <w:lang w:val="es-ES"/>
-        </w:rPr>
-        <w:t>Recherche</w:t>
-      </w:r>
-      <w:proofErr w:type="spellEnd"/>
-      <w:r>
-        <w:rPr>
-          <w:i/>
-          <w:lang w:val="es-ES"/>
-        </w:rPr>
-        <w:t xml:space="preserve"> Paul Pascal, CNRS, </w:t>
-      </w:r>
-      <w:proofErr w:type="spellStart"/>
-      <w:r>
-        <w:rPr>
-          <w:i/>
-          <w:lang w:val="es-ES"/>
-        </w:rPr>
-        <w:t>Pessac</w:t>
-      </w:r>
-      <w:proofErr w:type="spellEnd"/>
-      <w:r>
-        <w:rPr>
-          <w:i/>
-          <w:lang w:val="es-ES"/>
-        </w:rPr>
-        <w:t>, France</w:t>
-      </w:r>
-    </w:p>
-    <w:p>
-      <w:pPr>
-        <w:pStyle w:val="ListBullet"/>
-        <w:spacing w:after="10" w:line="252" w:lineRule="auto"/>
-        <w:ind w:left="283"/>
-      </w:pPr>
-      <w:r>
-        <w:t>Supervisor: Prof. L. Alvarez | Project: Shaping vesicles via chemical and external stimuli (Physics of Life, €80,000)</w:t>
-      </w:r>
-    </w:p>
-    <w:p>
-      <w:pPr>
         <w:spacing w:before="80" w:after="10" w:line="252" w:lineRule="auto"/>
       </w:pPr>
       <w:r>
@@ -1247,16 +1181,17 @@
         </w:rPr>
         <w:t>2019 – 2024</w:t>
       </w:r>
-    </w:p>
-    <w:p>
-      <w:pPr>
-        <w:spacing w:after="10" w:line="252" w:lineRule="auto"/>
-      </w:pPr>
       <w:r>
         <w:rPr>
           <w:b/>
         </w:rPr>
-        <w:t>PhD Candidate in Physics</w:t>
+        <w:t xml:space="preserve"> - </w:t>
+      </w:r>
+      <w:r>
+        <w:rPr>
+          <w:b/>
+        </w:rPr>
+        <w:t>PhD in Physics</w:t>
       </w:r>
     </w:p>
     <w:p>
@@ -1277,73 +1212,184 @@
         <w:ind w:left="283"/>
       </w:pPr>
       <w:r>
-        <w:t>Thesis: “Bacterial Fluctuation in Confined Spaces” | Funding: Competitive ANID Doctoral Grant No. 21201766</w:t>
+        <w:t xml:space="preserve">Core </w:t>
+      </w:r>
+      <w:r>
+        <w:t xml:space="preserve">Skills </w:t>
+      </w:r>
+      <w:r>
+        <w:t xml:space="preserve">Developed: </w:t>
+      </w:r>
+      <w:r>
+        <w:t>Biological protocols, bacterial culture, microfabrication, microfluidics, experimental design</w:t>
+      </w:r>
+      <w:r>
+        <w:t>, active matter physics, advanced numerical/theoretical modeling, statistical physics frameworks for biological systems</w:t>
+      </w:r>
+      <w:r>
+        <w:t>.</w:t>
       </w:r>
     </w:p>
     <w:p>
       <w:pPr>
-        <w:pStyle w:val="ListBullet"/>
         <w:spacing w:after="10" w:line="252" w:lineRule="auto"/>
-        <w:ind w:left="283"/>
-      </w:pPr>
-      <w:r>
-        <w:t>Core Expertise Developed: Experimental confined biological systems, active matter physics, advanced numerical/theoretical modeling, statistical physics frameworks for biological systems</w:t>
-      </w:r>
-    </w:p>
-    <w:p>
-      <w:pPr>
-        <w:pStyle w:val="ListBullet"/>
-        <w:spacing w:after="10" w:line="252" w:lineRule="auto"/>
-        <w:ind w:left="283"/>
-      </w:pPr>
-      <w:r>
-        <w:t>Research Output: Breakthrough PNAS publication (2025) demonstrating mastery of confined biological system characterization</w:t>
-      </w:r>
-    </w:p>
-    <w:p>
-      <w:pPr>
-        <w:spacing w:before="120" w:after="60" w:line="252" w:lineRule="auto"/>
       </w:pPr>
       <w:r>
         <w:rPr>
           <w:b/>
-          <w:color w:val="2C5AA0"/>
-          <w:sz w:val="24"/>
         </w:rPr>
-        <w:t>Strategic International Mobility &amp; Technical Mastery</w:t>
+        <w:t>20</w:t>
       </w:r>
-    </w:p>
-    <w:p>
-      <w:pPr>
-        <w:spacing w:after="10" w:line="252" w:lineRule="auto"/>
-      </w:pPr>
+      <w:r>
+        <w:rPr>
+          <w:b/>
+        </w:rPr>
+        <w:t>19</w:t>
+      </w:r>
+      <w:r>
+        <w:rPr>
+          <w:b/>
+        </w:rPr>
+        <w:t xml:space="preserve"> </w:t>
+      </w:r>
+      <w:r>
+        <w:rPr>
+          <w:b/>
+        </w:rPr>
+        <w:t>-</w:t>
+      </w:r>
+      <w:r>
+        <w:rPr>
+          <w:b/>
+        </w:rPr>
+        <w:t xml:space="preserve"> </w:t>
+      </w:r>
       <w:r>
         <w:rPr>
           <w:b/>
         </w:rPr>
         <w:t>2021</w:t>
       </w:r>
-    </w:p>
-    <w:p>
-      <w:pPr>
-        <w:spacing w:after="10" w:line="252" w:lineRule="auto"/>
-      </w:pPr>
+      <w:r>
+        <w:t xml:space="preserve"> - </w:t>
+      </w:r>
       <w:r>
         <w:rPr>
           <w:b/>
         </w:rPr>
-        <w:t>Research Internship: "Active Emulsion"</w:t>
+        <w:t>Research Internship</w:t>
+      </w:r>
+      <w:r>
+        <w:rPr>
+          <w:b/>
+        </w:rPr>
+        <w:t>s</w:t>
+      </w:r>
+      <w:r>
+        <w:rPr>
+          <w:b/>
+        </w:rPr>
+        <w:t>: "Active Emulsion"</w:t>
+      </w:r>
+      <w:r>
+        <w:rPr>
+          <w:b/>
+        </w:rPr>
+        <w:t xml:space="preserve"> and </w:t>
+      </w:r>
+      <w:r>
+        <w:rPr>
+          <w:b/>
+        </w:rPr>
+        <w:t>"Bacterial Shells"</w:t>
       </w:r>
     </w:p>
     <w:p>
       <w:pPr>
         <w:spacing w:after="10" w:line="252" w:lineRule="auto"/>
-      </w:pPr>
+        <w:rPr>
+          <w:lang w:val="es-ES"/>
+        </w:rPr>
+      </w:pPr>
+      <w:proofErr w:type="spellStart"/>
       <w:r>
         <w:rPr>
           <w:i/>
+          <w:lang w:val="es-ES"/>
         </w:rPr>
-        <w:t>École Supérieure de Physique et de Chimie Industrielle (PMMH-ESPCI), Paris</w:t>
+        <w:t>École</w:t>
+      </w:r>
+      <w:proofErr w:type="spellEnd"/>
+      <w:r>
+        <w:rPr>
+          <w:i/>
+          <w:lang w:val="es-ES"/>
+        </w:rPr>
+        <w:t xml:space="preserve"> </w:t>
+      </w:r>
+      <w:proofErr w:type="spellStart"/>
+      <w:r>
+        <w:rPr>
+          <w:i/>
+          <w:lang w:val="es-ES"/>
+        </w:rPr>
+        <w:t>Supérieure</w:t>
+      </w:r>
+      <w:proofErr w:type="spellEnd"/>
+      <w:r>
+        <w:rPr>
+          <w:i/>
+          <w:lang w:val="es-ES"/>
+        </w:rPr>
+        <w:t xml:space="preserve"> de </w:t>
+      </w:r>
+      <w:proofErr w:type="spellStart"/>
+      <w:r>
+        <w:rPr>
+          <w:i/>
+          <w:lang w:val="es-ES"/>
+        </w:rPr>
+        <w:t>Physique</w:t>
+      </w:r>
+      <w:proofErr w:type="spellEnd"/>
+      <w:r>
+        <w:rPr>
+          <w:i/>
+          <w:lang w:val="es-ES"/>
+        </w:rPr>
+        <w:t xml:space="preserve"> et de </w:t>
+      </w:r>
+      <w:proofErr w:type="spellStart"/>
+      <w:r>
+        <w:rPr>
+          <w:i/>
+          <w:lang w:val="es-ES"/>
+        </w:rPr>
+        <w:t>Chimie</w:t>
+      </w:r>
+      <w:proofErr w:type="spellEnd"/>
+      <w:r>
+        <w:rPr>
+          <w:i/>
+          <w:lang w:val="es-ES"/>
+        </w:rPr>
+        <w:t xml:space="preserve"> </w:t>
+      </w:r>
+      <w:proofErr w:type="spellStart"/>
+      <w:r>
+        <w:rPr>
+          <w:i/>
+          <w:lang w:val="es-ES"/>
+        </w:rPr>
+        <w:t>Industrielle</w:t>
+      </w:r>
+      <w:proofErr w:type="spellEnd"/>
+      <w:r>
+        <w:rPr>
+          <w:i/>
+          <w:lang w:val="es-ES"/>
+        </w:rPr>
+        <w:t xml:space="preserve"> (PMMH-ESPCI), Paris</w:t>
       </w:r>
     </w:p>
     <w:p>
@@ -1353,17 +1399,10 @@
         <w:ind w:left="283"/>
       </w:pPr>
       <w:r>
-        <w:t>Funding: Chile-France Program Scholarship, French Institute in Chile</w:t>
+        <w:t>Core Skills Developed</w:t>
       </w:r>
-    </w:p>
-    <w:p>
-      <w:pPr>
-        <w:pStyle w:val="ListBullet"/>
-        <w:spacing w:after="10" w:line="252" w:lineRule="auto"/>
-        <w:ind w:left="283"/>
-      </w:pPr>
       <w:r>
-        <w:t xml:space="preserve">Technical Mastery Achieved: 3D </w:t>
+        <w:t xml:space="preserve">: 3D </w:t>
       </w:r>
       <w:proofErr w:type="spellStart"/>
       <w:r>
@@ -1371,51 +1410,74 @@
       </w:r>
       <w:proofErr w:type="spellEnd"/>
       <w:r>
-        <w:t xml:space="preserve"> particle tracking techniques; glass microfluidic system design; droplet manipulation methods</w:t>
+        <w:t xml:space="preserve"> particle tracking techniques; glass microfluidic system design;</w:t>
+      </w:r>
+      <w:r>
+        <w:t xml:space="preserve"> confocal microscopy;</w:t>
+      </w:r>
+      <w:r>
+        <w:t xml:space="preserve"> droplet manipulation methods</w:t>
+      </w:r>
+      <w:r>
+        <w:t>.</w:t>
       </w:r>
     </w:p>
     <w:p>
       <w:pPr>
-        <w:spacing w:before="40" w:after="10" w:line="252" w:lineRule="auto"/>
+        <w:spacing w:after="10" w:line="252" w:lineRule="auto"/>
       </w:pPr>
       <w:r>
         <w:rPr>
           <w:b/>
         </w:rPr>
-        <w:t>2019</w:t>
+        <w:t>2018 – 2019</w:t>
       </w:r>
-    </w:p>
-    <w:p>
-      <w:pPr>
-        <w:spacing w:after="10" w:line="252" w:lineRule="auto"/>
-      </w:pPr>
+      <w:r>
+        <w:t xml:space="preserve"> - </w:t>
+      </w:r>
       <w:r>
         <w:rPr>
           <w:b/>
         </w:rPr>
-        <w:t>Research Internship: "Bacterial Shells"</w:t>
+        <w:t>Master of Science in Physics</w:t>
       </w:r>
     </w:p>
     <w:p>
       <w:pPr>
-        <w:spacing w:after="10" w:line="252" w:lineRule="auto"/>
+        <w:spacing w:after="5" w:line="252" w:lineRule="auto"/>
+        <w:rPr>
+          <w:lang w:val="es-ES"/>
+        </w:rPr>
       </w:pPr>
       <w:r>
         <w:rPr>
           <w:i/>
+          <w:lang w:val="es-ES"/>
         </w:rPr>
-        <w:t>École Supérieure de Physique et de Chimie Industrielle (PMMH-ESPCI), Paris</w:t>
+        <w:t>Pontificia Universidad Católica de Valparaíso, Chile</w:t>
       </w:r>
     </w:p>
     <w:p>
+      <w:r>
+        <w:t>Core Skills Developed</w:t>
+      </w:r>
+      <w:r>
+        <w:t>: High-speed imaging and shape transformation analysis; Quantitative image analysis, systematic parameter exploration; precision experimental design</w:t>
+      </w:r>
+      <w:r>
+        <w:t>.</w:t>
+      </w:r>
+    </w:p>
+    <w:p>
       <w:pPr>
         <w:pStyle w:val="ListBullet"/>
+        <w:numPr>
+          <w:ilvl w:val="0"/>
+          <w:numId w:val="0"/>
+        </w:numPr>
         <w:spacing w:after="10" w:line="252" w:lineRule="auto"/>
-        <w:ind w:left="283"/>
-      </w:pPr>
-      <w:r>
-        <w:t>Foundation Building: International research collaboration protocols; advanced experimental design in biological systems</w:t>
-      </w:r>
+        <w:ind w:left="360" w:hanging="360"/>
+      </w:pPr>
     </w:p>
     <w:p>
       <w:pPr>
@@ -1477,468 +1539,6 @@
         </w:rPr>
       </w:pPr>
     </w:p>
-    <w:p>
-      <w:pPr>
-        <w:spacing w:before="160" w:after="120" w:line="252" w:lineRule="auto"/>
-        <w:rPr>
-          <w:b/>
-          <w:color w:val="2C5AA0"/>
-          <w:sz w:val="25"/>
-        </w:rPr>
-      </w:pPr>
-    </w:p>
-    <w:p>
-      <w:pPr>
-        <w:spacing w:before="160" w:after="120" w:line="252" w:lineRule="auto"/>
-        <w:rPr>
-          <w:b/>
-          <w:color w:val="2C5AA0"/>
-          <w:sz w:val="25"/>
-        </w:rPr>
-      </w:pPr>
-    </w:p>
-    <w:p>
-      <w:pPr>
-        <w:spacing w:before="160" w:after="120" w:line="252" w:lineRule="auto"/>
-        <w:rPr>
-          <w:b/>
-          <w:color w:val="2C5AA0"/>
-          <w:sz w:val="25"/>
-        </w:rPr>
-      </w:pPr>
-    </w:p>
-    <w:p>
-      <w:pPr>
-        <w:spacing w:before="160" w:after="120" w:line="252" w:lineRule="auto"/>
-        <w:rPr>
-          <w:b/>
-          <w:color w:val="2C5AA0"/>
-          <w:sz w:val="25"/>
-        </w:rPr>
-      </w:pPr>
-    </w:p>
-    <w:p>
-      <w:pPr>
-        <w:spacing w:before="160" w:after="120" w:line="252" w:lineRule="auto"/>
-      </w:pPr>
-      <w:r>
-        <w:rPr>
-          <w:b/>
-          <w:color w:val="2C5AA0"/>
-          <w:sz w:val="25"/>
-        </w:rPr>
-        <w:t>TECHNICAL PORTFOLIO &amp; WORK PACKAGE ALIGNMENT</w:t>
-      </w:r>
-    </w:p>
-    <w:tbl>
-      <w:tblPr>
-        <w:tblW w:w="0" w:type="auto"/>
-        <w:jc w:val="center"/>
-        <w:tblLook w:val="04A0" w:firstRow="1" w:lastRow="0" w:firstColumn="1" w:lastColumn="0" w:noHBand="0" w:noVBand="1"/>
-      </w:tblPr>
-      <w:tblGrid>
-        <w:gridCol w:w="10540"/>
-      </w:tblGrid>
-      <w:tr>
-        <w:trPr>
-          <w:jc w:val="center"/>
-        </w:trPr>
-        <w:tc>
-          <w:tcPr>
-            <w:tcW w:w="10540" w:type="dxa"/>
-            <w:tcBorders>
-              <w:top w:val="nil"/>
-              <w:left w:val="nil"/>
-              <w:bottom w:val="nil"/>
-              <w:right w:val="nil"/>
-            </w:tcBorders>
-            <w:shd w:val="clear" w:color="auto" w:fill="2C5AA0"/>
-          </w:tcPr>
-          <w:p>
-            <w:pPr>
-              <w:spacing w:after="0" w:line="240" w:lineRule="auto"/>
-            </w:pPr>
-            <w:r>
-              <w:t> </w:t>
-            </w:r>
-          </w:p>
-        </w:tc>
-      </w:tr>
-    </w:tbl>
-    <w:p>
-      <w:pPr>
-        <w:spacing w:after="80" w:line="252" w:lineRule="auto"/>
-      </w:pPr>
-      <w:r>
-        <w:rPr>
-          <w:i/>
-        </w:rPr>
-        <w:t>Unique Profile: Advanced experimental expertise combined with strong modeling and simulation skills - exceptional positioning for synthetic cell research</w:t>
-      </w:r>
-    </w:p>
-    <w:tbl>
-      <w:tblPr>
-        <w:tblW w:w="0" w:type="auto"/>
-        <w:jc w:val="center"/>
-        <w:tblLook w:val="04A0" w:firstRow="1" w:lastRow="0" w:firstColumn="1" w:lastColumn="0" w:noHBand="0" w:noVBand="1"/>
-      </w:tblPr>
-      <w:tblGrid>
-        <w:gridCol w:w="5270"/>
-        <w:gridCol w:w="5270"/>
-      </w:tblGrid>
-      <w:tr>
-        <w:trPr>
-          <w:jc w:val="center"/>
-        </w:trPr>
-        <w:tc>
-          <w:tcPr>
-            <w:tcW w:w="5270" w:type="dxa"/>
-          </w:tcPr>
-          <w:p>
-            <w:pPr>
-              <w:spacing w:after="20" w:line="252" w:lineRule="auto"/>
-            </w:pPr>
-            <w:r>
-              <w:rPr>
-                <w:b/>
-                <w:color w:val="2C5AA0"/>
-              </w:rPr>
-              <w:t>WP1-Ready: GUV Systems &amp; Soft Matter Control</w:t>
-            </w:r>
-          </w:p>
-          <w:p>
-            <w:pPr>
-              <w:pStyle w:val="ListBullet"/>
-              <w:spacing w:after="10" w:line="252" w:lineRule="auto"/>
-            </w:pPr>
-            <w:r>
-              <w:lastRenderedPageBreak/>
-              <w:t>Giant Unilamellar Vesicles (GUVs) – Current CNRS position</w:t>
-            </w:r>
-          </w:p>
-          <w:p>
-            <w:pPr>
-              <w:pStyle w:val="ListBullet"/>
-              <w:spacing w:after="10" w:line="252" w:lineRule="auto"/>
-            </w:pPr>
-            <w:r>
-              <w:t>Synthetic membrane manipulation – Direct hands-on experience</w:t>
-            </w:r>
-          </w:p>
-          <w:p>
-            <w:pPr>
-              <w:pStyle w:val="ListBullet"/>
-              <w:spacing w:after="10" w:line="252" w:lineRule="auto"/>
-            </w:pPr>
-            <w:r>
-              <w:t>Soft-matter experimental control – PhD/MSc foundation</w:t>
-            </w:r>
-          </w:p>
-          <w:p>
-            <w:pPr>
-              <w:pStyle w:val="ListBullet"/>
-              <w:spacing w:after="10" w:line="252" w:lineRule="auto"/>
-            </w:pPr>
-            <w:r>
-              <w:t>Glass microfluidic system design – PMMH-ESPCI mastery</w:t>
-            </w:r>
-          </w:p>
-        </w:tc>
-        <w:tc>
-          <w:tcPr>
-            <w:tcW w:w="5270" w:type="dxa"/>
-          </w:tcPr>
-          <w:p>
-            <w:pPr>
-              <w:spacing w:after="20" w:line="252" w:lineRule="auto"/>
-            </w:pPr>
-            <w:r>
-              <w:rPr>
-                <w:b/>
-                <w:color w:val="2C5AA0"/>
-              </w:rPr>
-              <w:lastRenderedPageBreak/>
-              <w:t>WP2-Ready: Optothermal &amp; Analysis Systems</w:t>
-            </w:r>
-          </w:p>
-          <w:p>
-            <w:pPr>
-              <w:pStyle w:val="ListBullet"/>
-              <w:spacing w:after="10" w:line="252" w:lineRule="auto"/>
-            </w:pPr>
-            <w:r>
-              <w:lastRenderedPageBreak/>
-              <w:t>High-speed imaging &amp; shape analysis – MSc core competency</w:t>
-            </w:r>
-          </w:p>
-          <w:p>
-            <w:pPr>
-              <w:pStyle w:val="ListBullet"/>
-              <w:spacing w:after="10" w:line="252" w:lineRule="auto"/>
-            </w:pPr>
-            <w:r>
-              <w:t>Quantitative image analysis – Systematic parameter exploration</w:t>
-            </w:r>
-          </w:p>
-          <w:p>
-            <w:pPr>
-              <w:pStyle w:val="ListBullet"/>
-              <w:spacing w:after="10" w:line="252" w:lineRule="auto"/>
-            </w:pPr>
-            <w:r>
-              <w:t>3D Lagrangian particle tracking – PMMH-ESPCI expertise</w:t>
-            </w:r>
-          </w:p>
-          <w:p>
-            <w:pPr>
-              <w:pStyle w:val="ListBullet"/>
-              <w:spacing w:after="10" w:line="252" w:lineRule="auto"/>
-            </w:pPr>
-            <w:r>
-              <w:t>Optics/thermofluidics – Multi-physics experimental design</w:t>
-            </w:r>
-          </w:p>
-        </w:tc>
-      </w:tr>
-      <w:tr>
-        <w:trPr>
-          <w:jc w:val="center"/>
-        </w:trPr>
-        <w:tc>
-          <w:tcPr>
-            <w:tcW w:w="5270" w:type="dxa"/>
-          </w:tcPr>
-          <w:p>
-            <w:pPr>
-              <w:spacing w:after="20" w:line="252" w:lineRule="auto"/>
-            </w:pPr>
-            <w:r>
-              <w:rPr>
-                <w:b/>
-                <w:color w:val="2C5AA0"/>
-              </w:rPr>
-              <w:lastRenderedPageBreak/>
-              <w:t>WP3-Ready: Active Matter &amp; Collective Transport</w:t>
-            </w:r>
-          </w:p>
-          <w:p>
-            <w:pPr>
-              <w:pStyle w:val="ListBullet"/>
-              <w:spacing w:after="10" w:line="252" w:lineRule="auto"/>
-            </w:pPr>
-            <w:r>
-              <w:t>Active matter physics – PhD core expertise</w:t>
-            </w:r>
-          </w:p>
-          <w:p>
-            <w:pPr>
-              <w:pStyle w:val="ListBullet"/>
-              <w:spacing w:after="10" w:line="252" w:lineRule="auto"/>
-            </w:pPr>
-            <w:r>
-              <w:t>Confined biological systems – Specialized characterization</w:t>
-            </w:r>
-          </w:p>
-          <w:p>
-            <w:pPr>
-              <w:pStyle w:val="ListBullet"/>
-              <w:spacing w:after="10" w:line="252" w:lineRule="auto"/>
-            </w:pPr>
-            <w:r>
-              <w:t>Statistical physics frameworks – PNAS breakthrough</w:t>
-            </w:r>
-          </w:p>
-          <w:p>
-            <w:pPr>
-              <w:pStyle w:val="ListBullet"/>
-              <w:spacing w:after="10" w:line="252" w:lineRule="auto"/>
-            </w:pPr>
-            <w:r>
-              <w:t>Crawling-like collective dynamics – Theoretical foundation</w:t>
-            </w:r>
-          </w:p>
-        </w:tc>
-        <w:tc>
-          <w:tcPr>
-            <w:tcW w:w="5270" w:type="dxa"/>
-          </w:tcPr>
-          <w:p>
-            <w:pPr>
-              <w:spacing w:after="20" w:line="252" w:lineRule="auto"/>
-            </w:pPr>
-            <w:r>
-              <w:rPr>
-                <w:b/>
-                <w:color w:val="2C5AA0"/>
-              </w:rPr>
-              <w:t>Secondment-Ready: Theory/Simulation Bridge</w:t>
-            </w:r>
-          </w:p>
-          <w:p>
-            <w:pPr>
-              <w:pStyle w:val="ListBullet"/>
-              <w:spacing w:after="10" w:line="252" w:lineRule="auto"/>
-            </w:pPr>
-            <w:r>
-              <w:t>Advanced numerical modeling – PhD systematic development</w:t>
-            </w:r>
-          </w:p>
-          <w:p>
-            <w:pPr>
-              <w:pStyle w:val="ListBullet"/>
-              <w:spacing w:after="10" w:line="252" w:lineRule="auto"/>
-            </w:pPr>
-            <w:r>
-              <w:t>Computational modeling – Theory-experiment integration</w:t>
-            </w:r>
-          </w:p>
-          <w:p>
-            <w:pPr>
-              <w:pStyle w:val="ListBullet"/>
-              <w:spacing w:after="10" w:line="252" w:lineRule="auto"/>
-            </w:pPr>
-            <w:r>
-              <w:t>Statistical analysis – Multi-scale parameter studies</w:t>
-            </w:r>
-          </w:p>
-          <w:p>
-            <w:pPr>
-              <w:pStyle w:val="ListBullet"/>
-              <w:spacing w:after="10" w:line="252" w:lineRule="auto"/>
-            </w:pPr>
-            <w:r>
-              <w:t>Theoretical frameworks – Active matter hydrodynamics</w:t>
-            </w:r>
-          </w:p>
-        </w:tc>
-      </w:tr>
-    </w:tbl>
-    <w:p>
-      <w:pPr>
-        <w:spacing w:before="120" w:after="40" w:line="252" w:lineRule="auto"/>
-      </w:pPr>
-      <w:r>
-        <w:rPr>
-          <w:b/>
-          <w:color w:val="2C5AA0"/>
-        </w:rPr>
-        <w:t>Core Research Domains</w:t>
-      </w:r>
-    </w:p>
-    <w:tbl>
-      <w:tblPr>
-        <w:tblW w:w="0" w:type="auto"/>
-        <w:jc w:val="center"/>
-        <w:tblLook w:val="04A0" w:firstRow="1" w:lastRow="0" w:firstColumn="1" w:lastColumn="0" w:noHBand="0" w:noVBand="1"/>
-      </w:tblPr>
-      <w:tblGrid>
-        <w:gridCol w:w="5270"/>
-        <w:gridCol w:w="5270"/>
-      </w:tblGrid>
-      <w:tr>
-        <w:trPr>
-          <w:jc w:val="center"/>
-        </w:trPr>
-        <w:tc>
-          <w:tcPr>
-            <w:tcW w:w="5270" w:type="dxa"/>
-          </w:tcPr>
-          <w:p>
-            <w:pPr>
-              <w:spacing w:after="20" w:line="252" w:lineRule="auto"/>
-            </w:pPr>
-            <w:r>
-              <w:rPr>
-                <w:b/>
-                <w:color w:val="2C5AA0"/>
-              </w:rPr>
-              <w:t>Experimental Mastery</w:t>
-            </w:r>
-          </w:p>
-          <w:p>
-            <w:pPr>
-              <w:pStyle w:val="ListBullet"/>
-              <w:spacing w:after="10" w:line="252" w:lineRule="auto"/>
-            </w:pPr>
-            <w:r>
-              <w:t>Bacterial culture &amp; handling</w:t>
-            </w:r>
-          </w:p>
-          <w:p>
-            <w:pPr>
-              <w:pStyle w:val="ListBullet"/>
-              <w:spacing w:after="10" w:line="252" w:lineRule="auto"/>
-            </w:pPr>
-            <w:r>
-              <w:t>Droplet manipulation methods</w:t>
-            </w:r>
-          </w:p>
-          <w:p>
-            <w:pPr>
-              <w:pStyle w:val="ListBullet"/>
-              <w:spacing w:after="10" w:line="252" w:lineRule="auto"/>
-            </w:pPr>
-            <w:r>
-              <w:t>Precision experimental design</w:t>
-            </w:r>
-          </w:p>
-          <w:p>
-            <w:pPr>
-              <w:pStyle w:val="ListBullet"/>
-              <w:spacing w:after="10" w:line="252" w:lineRule="auto"/>
-            </w:pPr>
-            <w:r>
-              <w:t>Multi-physics system control</w:t>
-            </w:r>
-          </w:p>
-        </w:tc>
-        <w:tc>
-          <w:tcPr>
-            <w:tcW w:w="5270" w:type="dxa"/>
-          </w:tcPr>
-          <w:p>
-            <w:pPr>
-              <w:spacing w:after="20" w:line="252" w:lineRule="auto"/>
-            </w:pPr>
-            <w:r>
-              <w:rPr>
-                <w:b/>
-                <w:color w:val="2C5AA0"/>
-              </w:rPr>
-              <w:t>Languages &amp; Communication</w:t>
-            </w:r>
-          </w:p>
-          <w:p>
-            <w:pPr>
-              <w:pStyle w:val="ListBullet"/>
-              <w:spacing w:after="10" w:line="252" w:lineRule="auto"/>
-            </w:pPr>
-            <w:r>
-              <w:t>Spanish (Native)</w:t>
-            </w:r>
-          </w:p>
-          <w:p>
-            <w:pPr>
-              <w:pStyle w:val="ListBullet"/>
-              <w:spacing w:after="10" w:line="252" w:lineRule="auto"/>
-            </w:pPr>
-            <w:r>
-              <w:t>English (Fluent - International conferences)</w:t>
-            </w:r>
-          </w:p>
-          <w:p>
-            <w:pPr>
-              <w:pStyle w:val="ListBullet"/>
-              <w:spacing w:after="10" w:line="252" w:lineRule="auto"/>
-            </w:pPr>
-            <w:r>
-              <w:t>French (Intermediate - Franco-Chilean mobility)</w:t>
-            </w:r>
-          </w:p>
-        </w:tc>
-      </w:tr>
-    </w:tbl>
-    <w:p/>
     <w:sectPr>
       <w:pgSz w:w="12240" w:h="15840"/>
       <w:pgMar w:top="850" w:right="850" w:bottom="850" w:left="850" w:header="720" w:footer="720" w:gutter="0"/>

</xml_diff>